<commit_message>
some changes to docx
</commit_message>
<xml_diff>
--- a/testtext/TPtexttest.docx
+++ b/testtext/TPtexttest.docx
@@ -1846,8 +1846,6 @@
       <w:r>
         <w:t xml:space="preserve"> disagreement in modern scholarship illustrates the need for caution when using modern reconstructions.</w:t>
       </w:r>
-      <w:bookmarkStart w:id="0" w:name="_GoBack"/>
-      <w:bookmarkEnd w:id="0"/>
       <w:r>
         <w:t xml:space="preserve"> </w:t>
       </w:r>
@@ -1865,7 +1863,7 @@
     </w:p>
     <w:p>
       <w:r>
-        <w:t xml:space="preserve">The Curia of Pompey was located at the eastern end of the complex, at the end of the </w:t>
+        <w:t xml:space="preserve">The Curia of Pompey was located at the eastern end of the </w:t>
       </w:r>
       <w:proofErr w:type="spellStart"/>
       <w:r>
@@ -1913,11 +1911,14 @@
         <w:t>It is thought that the space would have been able to accom</w:t>
       </w:r>
       <w:r>
-        <w:t xml:space="preserve">modate 600 senators as </w:t>
+        <w:t>modate 600 senators as well as visitors. Plutarch tell</w:t>
+      </w:r>
+      <w:r>
+        <w:t xml:space="preserve">s </w:t>
       </w:r>
       <w:r>
         <w:lastRenderedPageBreak/>
-        <w:t>well as visitors. Plutarch tell us that</w:t>
+        <w:t>us that</w:t>
       </w:r>
       <w:r>
         <w:t xml:space="preserve"> </w:t>
@@ -2003,7 +2004,14 @@
         <w:t>curia</w:t>
       </w:r>
       <w:r>
-        <w:t xml:space="preserve"> in the </w:t>
+        <w:rPr>
+          <w:i/>
+          <w:iCs/>
+        </w:rPr>
+        <w:t xml:space="preserve"> </w:t>
+      </w:r>
+      <w:r>
+        <w:t xml:space="preserve">in the </w:t>
       </w:r>
       <w:r>
         <w:rPr>
@@ -2013,10 +2021,15 @@
         <w:t>forum</w:t>
       </w:r>
       <w:r>
-        <w:t xml:space="preserve"> {the traditional socio-political and economic centre of Repub</w:t>
-      </w:r>
-      <w:r>
-        <w:t xml:space="preserve">lican Rome </w:t>
+        <w:rPr>
+          <w:rStyle w:val="FootnoteReference"/>
+          <w:i/>
+          <w:iCs/>
+        </w:rPr>
+        <w:footnoteReference w:id="4"/>
+      </w:r>
+      <w:r>
+        <w:t xml:space="preserve"> </w:t>
       </w:r>
       <w:r>
         <w:t xml:space="preserve">was </w:t>
@@ -2184,18 +2197,291 @@
       </w:r>
       <w:proofErr w:type="spellStart"/>
       <w:r>
+        <w:rPr>
+          <w:i/>
+        </w:rPr>
         <w:t>quadriportico</w:t>
       </w:r>
       <w:proofErr w:type="spellEnd"/>
     </w:p>
     <w:p>
+      <w:r>
+        <w:t xml:space="preserve">The </w:t>
+      </w:r>
+      <w:proofErr w:type="spellStart"/>
+      <w:r>
+        <w:rPr>
+          <w:i/>
+          <w:iCs/>
+        </w:rPr>
+        <w:t>quadriportico</w:t>
+      </w:r>
+      <w:proofErr w:type="spellEnd"/>
+      <w:r>
+        <w:t xml:space="preserve"> (</w:t>
+      </w:r>
+      <w:r>
+        <w:rPr>
+          <w:i/>
+          <w:iCs/>
+        </w:rPr>
+        <w:t>figs. 2</w:t>
+      </w:r>
+      <w:r>
+        <w:rPr>
+          <w:i/>
+          <w:iCs/>
+        </w:rPr>
+        <w:t xml:space="preserve"> &amp; 1</w:t>
+      </w:r>
+      <w:r>
+        <w:rPr>
+          <w:i/>
+          <w:iCs/>
+        </w:rPr>
+        <w:t>1</w:t>
+      </w:r>
+      <w:r>
+        <w:t xml:space="preserve">) was an immense enclosed space, approximately 180 m long and 135 m wide </w:t>
+      </w:r>
+      <w:r>
+        <w:t>@</w:t>
+      </w:r>
+      <w:proofErr w:type="spellStart"/>
+      <w:r>
+        <w:t>Temelini</w:t>
+      </w:r>
+      <w:proofErr w:type="spellEnd"/>
+      <w:r>
+        <w:t>. The</w:t>
+      </w:r>
+      <w:r>
+        <w:t xml:space="preserve"> </w:t>
+      </w:r>
+      <w:proofErr w:type="spellStart"/>
+      <w:r>
+        <w:rPr>
+          <w:i/>
+          <w:iCs/>
+        </w:rPr>
+        <w:t>quadriportico</w:t>
+      </w:r>
+      <w:proofErr w:type="spellEnd"/>
+      <w:r>
+        <w:rPr>
+          <w:i/>
+          <w:iCs/>
+        </w:rPr>
+        <w:t xml:space="preserve"> </w:t>
+      </w:r>
+      <w:r>
+        <w:t xml:space="preserve">consisted of a double colonnade outlining a large open </w:t>
+      </w:r>
+      <w:r>
+        <w:t>public space, which was most likely a park</w:t>
+      </w:r>
+      <w:r>
+        <w:t xml:space="preserve"> consisting of a number of </w:t>
+      </w:r>
+      <w:r>
+        <w:t xml:space="preserve">gardens </w:t>
+      </w:r>
+      <w:r>
+        <w:t>@</w:t>
+      </w:r>
+      <w:proofErr w:type="spellStart"/>
+      <w:r>
+        <w:t>Temelini</w:t>
+      </w:r>
+      <w:proofErr w:type="spellEnd"/>
+      <w:r>
+        <w:t xml:space="preserve">. </w:t>
+      </w:r>
+    </w:p>
+    <w:p>
       <w:pPr>
         <w:rPr>
           <w:color w:val="FF0000"/>
         </w:rPr>
       </w:pPr>
       <w:r>
-        <w:t xml:space="preserve">The </w:t>
+        <w:t>As recorded</w:t>
+      </w:r>
+      <w:r>
+        <w:t xml:space="preserve"> by </w:t>
+      </w:r>
+      <w:r>
+        <w:t xml:space="preserve">Vitruvius </w:t>
+      </w:r>
+      <w:hyperlink r:id="rId29" w:anchor="9.1" w:history="1">
+        <w:r>
+          <w:rPr>
+            <w:rStyle w:val="Hyperlink"/>
+          </w:rPr>
+          <w:t>(</w:t>
+        </w:r>
+        <w:proofErr w:type="spellStart"/>
+        <w:r>
+          <w:rPr>
+            <w:rStyle w:val="Hyperlink"/>
+          </w:rPr>
+          <w:t>Vitr</w:t>
+        </w:r>
+        <w:proofErr w:type="spellEnd"/>
+        <w:r>
+          <w:rPr>
+            <w:rStyle w:val="Hyperlink"/>
+          </w:rPr>
+          <w:t>. 5</w:t>
+        </w:r>
+        <w:r>
+          <w:rPr>
+            <w:rStyle w:val="Hyperlink"/>
+          </w:rPr>
+          <w:t>.9.1)</w:t>
+        </w:r>
+      </w:hyperlink>
+      <w:r>
+        <w:t xml:space="preserve">, the exterior colonnade was entirely sheltered from the elements, allowing for the space to be used all year-round. There were also a series of rooms connected to this exterior colonnade, with various social, administrative and economic uses. For instance, some rooms were given to local guilds, and others acted as storage units for grain </w:t>
+      </w:r>
+      <w:r>
+        <w:t>@</w:t>
+      </w:r>
+      <w:proofErr w:type="spellStart"/>
+      <w:r>
+        <w:t>Temelini</w:t>
+      </w:r>
+      <w:proofErr w:type="spellEnd"/>
+      <w:r>
+        <w:t>.</w:t>
+      </w:r>
+      <w:r>
+        <w:t xml:space="preserve"> </w:t>
+      </w:r>
+    </w:p>
+    <w:p>
+      <w:r>
+        <w:t>The interior colonnad</w:t>
+      </w:r>
+      <w:r>
+        <w:t>e surrounded a large peristyle</w:t>
+      </w:r>
+      <w:r>
+        <w:t xml:space="preserve"> consisting of several gardens</w:t>
+      </w:r>
+      <w:r>
+        <w:rPr>
+          <w:i/>
+          <w:iCs/>
+        </w:rPr>
+        <w:t>.</w:t>
+      </w:r>
+      <w:r>
+        <w:t xml:space="preserve"> The colonnade was also </w:t>
+      </w:r>
+      <w:r>
+        <w:t xml:space="preserve">embellished with a great number of artworks, namely paintings and sculptures. The paintings were typically of mythological or historical figures. For instance, Pliny states that there was a painting of mythological hero Cadmus and his sister Europa </w:t>
+      </w:r>
+      <w:hyperlink r:id="rId30" w:history="1">
+        <w:r>
+          <w:rPr>
+            <w:rStyle w:val="Hyperlink"/>
+          </w:rPr>
+          <w:t>(</w:t>
+        </w:r>
+        <w:proofErr w:type="spellStart"/>
+        <w:r>
+          <w:rPr>
+            <w:rStyle w:val="Hyperlink"/>
+          </w:rPr>
+          <w:t>Plin</w:t>
+        </w:r>
+        <w:proofErr w:type="spellEnd"/>
+        <w:r>
+          <w:rPr>
+            <w:rStyle w:val="Hyperlink"/>
+          </w:rPr>
+          <w:t xml:space="preserve">. </w:t>
+        </w:r>
+        <w:r>
+          <w:rPr>
+            <w:rStyle w:val="Hyperlink"/>
+            <w:i/>
+          </w:rPr>
+          <w:t>NH</w:t>
+        </w:r>
+        <w:r>
+          <w:rPr>
+            <w:rStyle w:val="Hyperlink"/>
+          </w:rPr>
+          <w:t>. 35</w:t>
+        </w:r>
+        <w:r>
+          <w:rPr>
+            <w:rStyle w:val="Hyperlink"/>
+          </w:rPr>
+          <w:t>.37)</w:t>
+        </w:r>
+      </w:hyperlink>
+      <w:r>
+        <w:t>, as well as another “</w:t>
+      </w:r>
+      <w:r>
+        <w:rPr>
+          <w:i/>
+          <w:iCs/>
+        </w:rPr>
+        <w:t>very fine</w:t>
+      </w:r>
+      <w:r>
+        <w:t>” painting of Alexander</w:t>
+      </w:r>
+      <w:r>
+        <w:t xml:space="preserve"> </w:t>
+      </w:r>
+      <w:hyperlink r:id="rId31" w:history="1">
+        <w:r>
+          <w:rPr>
+            <w:rStyle w:val="Hyperlink"/>
+          </w:rPr>
+          <w:t>(</w:t>
+        </w:r>
+        <w:proofErr w:type="spellStart"/>
+        <w:r>
+          <w:rPr>
+            <w:rStyle w:val="Hyperlink"/>
+          </w:rPr>
+          <w:t>Plin</w:t>
+        </w:r>
+        <w:proofErr w:type="spellEnd"/>
+        <w:r>
+          <w:rPr>
+            <w:rStyle w:val="Hyperlink"/>
+          </w:rPr>
+          <w:t xml:space="preserve">. </w:t>
+        </w:r>
+        <w:r>
+          <w:rPr>
+            <w:rStyle w:val="Hyperlink"/>
+            <w:i/>
+          </w:rPr>
+          <w:t>NH</w:t>
+        </w:r>
+        <w:r>
+          <w:rPr>
+            <w:rStyle w:val="Hyperlink"/>
+          </w:rPr>
+          <w:t>. 35</w:t>
+        </w:r>
+        <w:r>
+          <w:rPr>
+            <w:rStyle w:val="Hyperlink"/>
+          </w:rPr>
+          <w:t>.40)</w:t>
+        </w:r>
+      </w:hyperlink>
+      <w:r>
+        <w:t xml:space="preserve">. The sculptures within the gardens and their surrounding </w:t>
       </w:r>
       <w:proofErr w:type="spellStart"/>
       <w:r>
@@ -2207,21 +2493,201 @@
       </w:r>
       <w:proofErr w:type="spellEnd"/>
       <w:r>
-        <w:t xml:space="preserve"> (</w:t>
-      </w:r>
-      <w:r>
-        <w:rPr>
-          <w:i/>
-          <w:iCs/>
-        </w:rPr>
-        <w:t>figs. 2</w:t>
-      </w:r>
-      <w:r>
-        <w:rPr>
-          <w:i/>
-          <w:iCs/>
-        </w:rPr>
-        <w:t xml:space="preserve"> &amp; 1</w:t>
+        <w:rPr>
+          <w:i/>
+          <w:iCs/>
+        </w:rPr>
+        <w:t xml:space="preserve"> </w:t>
+      </w:r>
+      <w:r>
+        <w:t xml:space="preserve">depicted similar scenes. Pliny </w:t>
+      </w:r>
+      <w:hyperlink r:id="rId32" w:history="1">
+        <w:r>
+          <w:rPr>
+            <w:rStyle w:val="Hyperlink"/>
+          </w:rPr>
+          <w:t>(</w:t>
+        </w:r>
+        <w:proofErr w:type="spellStart"/>
+        <w:r>
+          <w:rPr>
+            <w:rStyle w:val="Hyperlink"/>
+          </w:rPr>
+          <w:t>Plin</w:t>
+        </w:r>
+        <w:proofErr w:type="spellEnd"/>
+        <w:r>
+          <w:rPr>
+            <w:rStyle w:val="Hyperlink"/>
+          </w:rPr>
+          <w:t xml:space="preserve">. </w:t>
+        </w:r>
+        <w:r>
+          <w:rPr>
+            <w:rStyle w:val="Hyperlink"/>
+            <w:i/>
+          </w:rPr>
+          <w:t>NH</w:t>
+        </w:r>
+        <w:r>
+          <w:rPr>
+            <w:rStyle w:val="Hyperlink"/>
+          </w:rPr>
+          <w:t>. 36</w:t>
+        </w:r>
+        <w:r>
+          <w:rPr>
+            <w:rStyle w:val="Hyperlink"/>
+          </w:rPr>
+          <w:t>.</w:t>
+        </w:r>
+        <w:r>
+          <w:rPr>
+            <w:rStyle w:val="Hyperlink"/>
+          </w:rPr>
+          <w:t>4</w:t>
+        </w:r>
+        <w:r>
+          <w:rPr>
+            <w:rStyle w:val="Hyperlink"/>
+          </w:rPr>
+          <w:t>)</w:t>
+        </w:r>
+      </w:hyperlink>
+      <w:r>
+        <w:t xml:space="preserve"> and Suetonius </w:t>
+      </w:r>
+      <w:hyperlink r:id="rId33" w:anchor="46" w:history="1">
+        <w:r>
+          <w:rPr>
+            <w:rStyle w:val="Hyperlink"/>
+          </w:rPr>
+          <w:t>(Sue</w:t>
+        </w:r>
+        <w:r>
+          <w:rPr>
+            <w:rStyle w:val="Hyperlink"/>
+          </w:rPr>
+          <w:t>t</w:t>
+        </w:r>
+        <w:r>
+          <w:rPr>
+            <w:rStyle w:val="Hyperlink"/>
+          </w:rPr>
+          <w:t xml:space="preserve">. </w:t>
+        </w:r>
+        <w:r>
+          <w:rPr>
+            <w:rStyle w:val="Hyperlink"/>
+            <w:i/>
+          </w:rPr>
+          <w:t>Nero</w:t>
+        </w:r>
+        <w:r>
+          <w:rPr>
+            <w:rStyle w:val="Hyperlink"/>
+          </w:rPr>
+          <w:t>. 46)</w:t>
+        </w:r>
+      </w:hyperlink>
+      <w:r>
+        <w:t xml:space="preserve"> tell us that within the porticos there were fourteen statues personifying the nations conquered by </w:t>
+      </w:r>
+      <w:r>
+        <w:t>Rome</w:t>
+      </w:r>
+      <w:r>
+        <w:t xml:space="preserve">. A statue of a group of muses has also recently been found in the archaeological record </w:t>
+      </w:r>
+      <w:r>
+        <w:t>@</w:t>
+      </w:r>
+      <w:r>
+        <w:t>Gleason</w:t>
+      </w:r>
+      <w:r>
+        <w:t xml:space="preserve">; </w:t>
+      </w:r>
+      <w:r>
+        <w:t>@</w:t>
+      </w:r>
+      <w:r>
+        <w:t>Russel, as well as a gilded bronze statue of Hercules (</w:t>
+      </w:r>
+      <w:r>
+        <w:rPr>
+          <w:i/>
+          <w:iCs/>
+        </w:rPr>
+        <w:t>fig.1</w:t>
+      </w:r>
+      <w:r>
+        <w:rPr>
+          <w:i/>
+          <w:iCs/>
+        </w:rPr>
+        <w:t>2</w:t>
+      </w:r>
+      <w:r>
+        <w:t>).</w:t>
+      </w:r>
+    </w:p>
+    <w:p>
+      <w:pPr>
+        <w:rPr>
+          <w:color w:val="FF0000"/>
+        </w:rPr>
+      </w:pPr>
+      <w:r>
+        <w:t xml:space="preserve">We are told by Propertius </w:t>
+      </w:r>
+      <w:hyperlink r:id="rId34" w:anchor="anchor_Toc201112289" w:history="1">
+        <w:r>
+          <w:rPr>
+            <w:rStyle w:val="Hyperlink"/>
+          </w:rPr>
+          <w:t>(Prop. II.32.11</w:t>
+        </w:r>
+        <w:r>
+          <w:rPr>
+            <w:rStyle w:val="Hyperlink"/>
+            <w:rFonts w:ascii="Cambria Math" w:hAnsi="Cambria Math" w:cs="Cambria Math"/>
+          </w:rPr>
+          <w:t>‑</w:t>
+        </w:r>
+        <w:r>
+          <w:rPr>
+            <w:rStyle w:val="Hyperlink"/>
+          </w:rPr>
+          <w:t>12)</w:t>
+        </w:r>
+      </w:hyperlink>
+      <w:r>
+        <w:t xml:space="preserve"> </w:t>
+      </w:r>
+      <w:r>
+        <w:t xml:space="preserve">that within the gardens there were densely arranged parallel </w:t>
+      </w:r>
+      <w:r>
+        <w:rPr>
+          <w:i/>
+          <w:iCs/>
+        </w:rPr>
+        <w:t>plane-trees</w:t>
+      </w:r>
+      <w:r>
+        <w:t xml:space="preserve">, statues and running water features, effectively imagined in </w:t>
+      </w:r>
+      <w:r>
+        <w:rPr>
+          <w:i/>
+          <w:iCs/>
+        </w:rPr>
+        <w:t>Figure</w:t>
+      </w:r>
+      <w:r>
+        <w:t xml:space="preserve"> </w:t>
       </w:r>
       <w:r>
         <w:rPr>
@@ -2231,397 +2697,6 @@
         <w:t>1</w:t>
       </w:r>
       <w:r>
-        <w:t xml:space="preserve">) was an immense enclosed space, approximately 180 m long and 135 m wide </w:t>
-      </w:r>
-      <w:r>
-        <w:t>@</w:t>
-      </w:r>
-      <w:proofErr w:type="spellStart"/>
-      <w:r>
-        <w:t>Temelini</w:t>
-      </w:r>
-      <w:proofErr w:type="spellEnd"/>
-      <w:r>
-        <w:t>. The</w:t>
-      </w:r>
-      <w:r>
-        <w:t xml:space="preserve"> </w:t>
-      </w:r>
-      <w:proofErr w:type="spellStart"/>
-      <w:r>
-        <w:rPr>
-          <w:i/>
-          <w:iCs/>
-        </w:rPr>
-        <w:t>quadriportico</w:t>
-      </w:r>
-      <w:proofErr w:type="spellEnd"/>
-      <w:r>
-        <w:rPr>
-          <w:i/>
-          <w:iCs/>
-        </w:rPr>
-        <w:t xml:space="preserve"> </w:t>
-      </w:r>
-      <w:r>
-        <w:t xml:space="preserve">consisted of a double colonnade outlining a large open space, which was most likely a ‘park’ consisting of a number of </w:t>
-      </w:r>
-      <w:r>
-        <w:t xml:space="preserve">gardens </w:t>
-      </w:r>
-      <w:r>
-        <w:t>@</w:t>
-      </w:r>
-      <w:proofErr w:type="spellStart"/>
-      <w:r>
-        <w:t>Temelini</w:t>
-      </w:r>
-      <w:proofErr w:type="spellEnd"/>
-      <w:r>
-        <w:t>. As recorded</w:t>
-      </w:r>
-      <w:r>
-        <w:t xml:space="preserve"> by </w:t>
-      </w:r>
-      <w:r>
-        <w:t xml:space="preserve">Vitruvius </w:t>
-      </w:r>
-      <w:hyperlink r:id="rId29" w:anchor="9.1" w:history="1">
-        <w:r>
-          <w:rPr>
-            <w:rStyle w:val="Hyperlink"/>
-          </w:rPr>
-          <w:t>(</w:t>
-        </w:r>
-        <w:proofErr w:type="spellStart"/>
-        <w:r>
-          <w:rPr>
-            <w:rStyle w:val="Hyperlink"/>
-          </w:rPr>
-          <w:t>Vitr</w:t>
-        </w:r>
-        <w:proofErr w:type="spellEnd"/>
-        <w:r>
-          <w:rPr>
-            <w:rStyle w:val="Hyperlink"/>
-          </w:rPr>
-          <w:t>. 5</w:t>
-        </w:r>
-        <w:r>
-          <w:rPr>
-            <w:rStyle w:val="Hyperlink"/>
-          </w:rPr>
-          <w:t>.9.1)</w:t>
-        </w:r>
-      </w:hyperlink>
-      <w:r>
-        <w:t xml:space="preserve">, the exterior colonnade was entirely sheltered from the elements, allowing for the space to be used all year-round. There were also a series of rooms connected to this exterior colonnade, with various social, administrative and economic uses. For instance, some rooms were given to local guilds, and others acted as storage units for grain </w:t>
-      </w:r>
-      <w:r>
-        <w:t>@</w:t>
-      </w:r>
-      <w:proofErr w:type="spellStart"/>
-      <w:r>
-        <w:t>Temelini</w:t>
-      </w:r>
-      <w:proofErr w:type="spellEnd"/>
-      <w:r>
-        <w:t>.</w:t>
-      </w:r>
-      <w:r>
-        <w:t xml:space="preserve"> </w:t>
-      </w:r>
-    </w:p>
-    <w:p>
-      <w:r>
-        <w:t>The interior colonnade surrounded a large peristyle ‘park’, consisting of several gardens</w:t>
-      </w:r>
-      <w:r>
-        <w:rPr>
-          <w:i/>
-          <w:iCs/>
-        </w:rPr>
-        <w:t>.</w:t>
-      </w:r>
-      <w:r>
-        <w:t xml:space="preserve"> The colonnade was also </w:t>
-      </w:r>
-      <w:r>
-        <w:t xml:space="preserve">embellished with a great number of artworks, namely paintings and sculptures. The paintings were typically of mythological or historical figures. For instance, Pliny states that there was a painting of mythological hero Cadmus and his sister Europa </w:t>
-      </w:r>
-      <w:hyperlink r:id="rId30" w:history="1">
-        <w:r>
-          <w:rPr>
-            <w:rStyle w:val="Hyperlink"/>
-          </w:rPr>
-          <w:t>(</w:t>
-        </w:r>
-        <w:proofErr w:type="spellStart"/>
-        <w:r>
-          <w:rPr>
-            <w:rStyle w:val="Hyperlink"/>
-          </w:rPr>
-          <w:t>Plin</w:t>
-        </w:r>
-        <w:proofErr w:type="spellEnd"/>
-        <w:r>
-          <w:rPr>
-            <w:rStyle w:val="Hyperlink"/>
-          </w:rPr>
-          <w:t xml:space="preserve">. </w:t>
-        </w:r>
-        <w:r>
-          <w:rPr>
-            <w:rStyle w:val="Hyperlink"/>
-            <w:i/>
-          </w:rPr>
-          <w:t>NH</w:t>
-        </w:r>
-        <w:r>
-          <w:rPr>
-            <w:rStyle w:val="Hyperlink"/>
-          </w:rPr>
-          <w:t>. 35</w:t>
-        </w:r>
-        <w:r>
-          <w:rPr>
-            <w:rStyle w:val="Hyperlink"/>
-          </w:rPr>
-          <w:t>.37)</w:t>
-        </w:r>
-      </w:hyperlink>
-      <w:r>
-        <w:t>, as well as another “</w:t>
-      </w:r>
-      <w:r>
-        <w:rPr>
-          <w:i/>
-          <w:iCs/>
-        </w:rPr>
-        <w:t>very fine</w:t>
-      </w:r>
-      <w:r>
-        <w:t>” painting of Alexander</w:t>
-      </w:r>
-      <w:r>
-        <w:t xml:space="preserve"> </w:t>
-      </w:r>
-      <w:hyperlink r:id="rId31" w:history="1">
-        <w:r>
-          <w:rPr>
-            <w:rStyle w:val="Hyperlink"/>
-          </w:rPr>
-          <w:t>(</w:t>
-        </w:r>
-        <w:proofErr w:type="spellStart"/>
-        <w:r>
-          <w:rPr>
-            <w:rStyle w:val="Hyperlink"/>
-          </w:rPr>
-          <w:t>Plin</w:t>
-        </w:r>
-        <w:proofErr w:type="spellEnd"/>
-        <w:r>
-          <w:rPr>
-            <w:rStyle w:val="Hyperlink"/>
-          </w:rPr>
-          <w:t xml:space="preserve">. </w:t>
-        </w:r>
-        <w:r>
-          <w:rPr>
-            <w:rStyle w:val="Hyperlink"/>
-            <w:i/>
-          </w:rPr>
-          <w:t>NH</w:t>
-        </w:r>
-        <w:r>
-          <w:rPr>
-            <w:rStyle w:val="Hyperlink"/>
-          </w:rPr>
-          <w:t>. 35</w:t>
-        </w:r>
-        <w:r>
-          <w:rPr>
-            <w:rStyle w:val="Hyperlink"/>
-          </w:rPr>
-          <w:t>.40)</w:t>
-        </w:r>
-      </w:hyperlink>
-      <w:r>
-        <w:t xml:space="preserve">. The sculptures within the gardens and their surrounding </w:t>
-      </w:r>
-      <w:proofErr w:type="spellStart"/>
-      <w:r>
-        <w:rPr>
-          <w:i/>
-          <w:iCs/>
-        </w:rPr>
-        <w:t>quadriportico</w:t>
-      </w:r>
-      <w:proofErr w:type="spellEnd"/>
-      <w:r>
-        <w:rPr>
-          <w:i/>
-          <w:iCs/>
-        </w:rPr>
-        <w:t xml:space="preserve"> </w:t>
-      </w:r>
-      <w:r>
-        <w:t xml:space="preserve">depicted similar scenes. Pliny </w:t>
-      </w:r>
-      <w:hyperlink r:id="rId32" w:history="1">
-        <w:r>
-          <w:rPr>
-            <w:rStyle w:val="Hyperlink"/>
-          </w:rPr>
-          <w:t>(</w:t>
-        </w:r>
-        <w:proofErr w:type="spellStart"/>
-        <w:r>
-          <w:rPr>
-            <w:rStyle w:val="Hyperlink"/>
-          </w:rPr>
-          <w:t>Plin</w:t>
-        </w:r>
-        <w:proofErr w:type="spellEnd"/>
-        <w:r>
-          <w:rPr>
-            <w:rStyle w:val="Hyperlink"/>
-          </w:rPr>
-          <w:t xml:space="preserve">. </w:t>
-        </w:r>
-        <w:r>
-          <w:rPr>
-            <w:rStyle w:val="Hyperlink"/>
-            <w:i/>
-          </w:rPr>
-          <w:t>NH</w:t>
-        </w:r>
-        <w:r>
-          <w:rPr>
-            <w:rStyle w:val="Hyperlink"/>
-          </w:rPr>
-          <w:t>. 36</w:t>
-        </w:r>
-        <w:r>
-          <w:rPr>
-            <w:rStyle w:val="Hyperlink"/>
-          </w:rPr>
-          <w:t>.4)</w:t>
-        </w:r>
-      </w:hyperlink>
-      <w:r>
-        <w:t xml:space="preserve"> and Suetonius </w:t>
-      </w:r>
-      <w:hyperlink r:id="rId33" w:anchor="46" w:history="1">
-        <w:r>
-          <w:rPr>
-            <w:rStyle w:val="Hyperlink"/>
-          </w:rPr>
-          <w:t xml:space="preserve">(Suet. </w:t>
-        </w:r>
-        <w:r>
-          <w:rPr>
-            <w:rStyle w:val="Hyperlink"/>
-            <w:i/>
-          </w:rPr>
-          <w:t>Nero</w:t>
-        </w:r>
-        <w:r>
-          <w:rPr>
-            <w:rStyle w:val="Hyperlink"/>
-          </w:rPr>
-          <w:t>. 46)</w:t>
-        </w:r>
-      </w:hyperlink>
-      <w:r>
-        <w:t xml:space="preserve"> tell us that within the porticos there were fourteen statues personifying the nations conquered by Pompey. A statue of a group of muses has also recently been found in the archaeological record </w:t>
-      </w:r>
-      <w:r>
-        <w:t>@</w:t>
-      </w:r>
-      <w:r>
-        <w:t>Gleason</w:t>
-      </w:r>
-      <w:r>
-        <w:t xml:space="preserve">; </w:t>
-      </w:r>
-      <w:r>
-        <w:t>@</w:t>
-      </w:r>
-      <w:r>
-        <w:t>Russel, as well as a gilded bronze statue of Hercules (</w:t>
-      </w:r>
-      <w:r>
-        <w:rPr>
-          <w:i/>
-          <w:iCs/>
-        </w:rPr>
-        <w:t>fig.1</w:t>
-      </w:r>
-      <w:r>
-        <w:rPr>
-          <w:i/>
-          <w:iCs/>
-        </w:rPr>
-        <w:t>2</w:t>
-      </w:r>
-      <w:r>
-        <w:t>).</w:t>
-      </w:r>
-    </w:p>
-    <w:p>
-      <w:r>
-        <w:t xml:space="preserve">We are told by Propertius </w:t>
-      </w:r>
-      <w:hyperlink r:id="rId34" w:anchor="anchor_Toc201112289" w:history="1">
-        <w:r>
-          <w:rPr>
-            <w:rStyle w:val="Hyperlink"/>
-          </w:rPr>
-          <w:t>(Prop. II.32.11</w:t>
-        </w:r>
-        <w:r>
-          <w:rPr>
-            <w:rStyle w:val="Hyperlink"/>
-            <w:rFonts w:ascii="Cambria Math" w:hAnsi="Cambria Math" w:cs="Cambria Math"/>
-          </w:rPr>
-          <w:t>‑</w:t>
-        </w:r>
-        <w:r>
-          <w:rPr>
-            <w:rStyle w:val="Hyperlink"/>
-          </w:rPr>
-          <w:t>12)</w:t>
-        </w:r>
-      </w:hyperlink>
-      <w:r>
-        <w:t xml:space="preserve"> </w:t>
-      </w:r>
-      <w:r>
-        <w:t xml:space="preserve">that within the gardens there were densely arranged parallel </w:t>
-      </w:r>
-      <w:r>
-        <w:rPr>
-          <w:i/>
-          <w:iCs/>
-        </w:rPr>
-        <w:t>plane-trees</w:t>
-      </w:r>
-      <w:r>
-        <w:t xml:space="preserve">, statues and running water features, effectively imagined in </w:t>
-      </w:r>
-      <w:r>
-        <w:rPr>
-          <w:i/>
-          <w:iCs/>
-        </w:rPr>
-        <w:t>Figure</w:t>
-      </w:r>
-      <w:r>
-        <w:t xml:space="preserve"> </w:t>
-      </w:r>
-      <w:r>
         <w:rPr>
           <w:i/>
           <w:iCs/>
@@ -2629,30 +2704,53 @@
         <w:t>1</w:t>
       </w:r>
       <w:r>
-        <w:rPr>
-          <w:i/>
-          <w:iCs/>
-        </w:rPr>
-        <w:t>1</w:t>
-      </w:r>
-      <w:r>
-        <w:t>. The Garden was also the only garden outside the religious boundary of Rome which was opened to the public by a private donor</w:t>
+        <w:t xml:space="preserve">. The Garden was also the </w:t>
+      </w:r>
+      <w:r>
+        <w:t>first</w:t>
+      </w:r>
+      <w:r>
+        <w:t xml:space="preserve"> garden outside the religious boundary of Rome which was opened to the </w:t>
+      </w:r>
+      <w:r>
+        <w:lastRenderedPageBreak/>
+        <w:t>public by a private donor</w:t>
       </w:r>
       <w:r>
         <w:rPr>
           <w:color w:val="FF0000"/>
         </w:rPr>
-        <w:t xml:space="preserve">{Pompey} </w:t>
+        <w:t xml:space="preserve"> </w:t>
+      </w:r>
+      <w:r>
+        <w:rPr>
+          <w:color w:val="000000" w:themeColor="text1"/>
+        </w:rPr>
+        <w:t>(Pompey)</w:t>
+      </w:r>
+      <w:r>
+        <w:rPr>
+          <w:color w:val="000000" w:themeColor="text1"/>
+        </w:rPr>
+        <w:t xml:space="preserve"> </w:t>
       </w:r>
       <w:r>
         <w:t>@Russel</w:t>
       </w:r>
       <w:r>
-        <w:t xml:space="preserve">.  Furthermore, peristyle gardens were a very common </w:t>
-      </w:r>
-      <w:r>
-        <w:lastRenderedPageBreak/>
-        <w:t xml:space="preserve">feature of private villas and mansions. As such, this public peristyle would have provided the average Roman with a glimpse into the private villas of the elite </w:t>
+        <w:t xml:space="preserve">.  </w:t>
+      </w:r>
+      <w:r>
+        <w:t>Peristyle</w:t>
+      </w:r>
+      <w:r>
+        <w:t xml:space="preserve"> gardens were a very common feature of private villas and mansions</w:t>
+      </w:r>
+      <w:r>
+        <w:t xml:space="preserve"> of the period</w:t>
+      </w:r>
+      <w:r>
+        <w:t xml:space="preserve">. As such, this public peristyle would have provided the average Roman with a glimpse into the private villas of the elite </w:t>
       </w:r>
       <w:r>
         <w:t>@</w:t>
@@ -2834,7 +2932,19 @@
         <w:t xml:space="preserve"> claims</w:t>
       </w:r>
       <w:r>
-        <w:t xml:space="preserve"> that Nero gilded the entire theatre as well as stating that he placed purple curtains above the theatre for shade. While the first claim may be an exaggeration, the second illustrates that the theatre was sometimes shaded.</w:t>
+        <w:t xml:space="preserve"> that Nero gilded the entire theatre </w:t>
+      </w:r>
+      <w:r>
+        <w:t>and erected</w:t>
+      </w:r>
+      <w:r>
+        <w:t xml:space="preserve"> purple curtains above the theatre for shade</w:t>
+      </w:r>
+      <w:r>
+        <w:t>, which depicted him upon a chariot</w:t>
+      </w:r>
+      <w:r>
+        <w:t>. While the first claim may be an exaggeration, the second illustrates that the theatre was sometimes shaded.</w:t>
       </w:r>
       <w:r>
         <w:br/>
@@ -2917,10 +3027,14 @@
         </w:rPr>
         <w:t>assassination.</w:t>
       </w:r>
+      <w:bookmarkStart w:id="0" w:name="_GoBack"/>
+      <w:bookmarkEnd w:id="0"/>
     </w:p>
     <w:p>
       <w:pPr>
-        <w:pStyle w:val="Heading1"/>
+        <w:rPr>
+          <w:color w:val="000000" w:themeColor="text1"/>
+        </w:rPr>
       </w:pPr>
     </w:p>
     <w:p>
@@ -3171,6 +3285,28 @@
           <w:lang w:val="en-AU"/>
         </w:rPr>
         <w:t>Victorious Venus</w:t>
+      </w:r>
+    </w:p>
+  </w:footnote>
+  <w:footnote w:id="4">
+    <w:p>
+      <w:pPr>
+        <w:pStyle w:val="FootnoteText"/>
+        <w:rPr>
+          <w:lang w:val="en-AU"/>
+        </w:rPr>
+      </w:pPr>
+      <w:r>
+        <w:rPr>
+          <w:rStyle w:val="FootnoteReference"/>
+        </w:rPr>
+        <w:footnoteRef/>
+      </w:r>
+      <w:r>
+        <w:t xml:space="preserve"> T</w:t>
+      </w:r>
+      <w:r>
+        <w:t>he traditional socio-political and economic centre of Republican Rome</w:t>
       </w:r>
     </w:p>
   </w:footnote>
@@ -3932,6 +4068,46 @@
       <w:contextualSpacing/>
     </w:pPr>
   </w:style>
+  <w:style w:type="paragraph" w:styleId="EndnoteText">
+    <w:name w:val="endnote text"/>
+    <w:basedOn w:val="Normal"/>
+    <w:link w:val="EndnoteTextChar"/>
+    <w:uiPriority w:val="99"/>
+    <w:semiHidden/>
+    <w:unhideWhenUsed/>
+    <w:rsid w:val="00B50A7E"/>
+    <w:pPr>
+      <w:spacing w:after="0" w:line="240" w:lineRule="auto"/>
+    </w:pPr>
+    <w:rPr>
+      <w:sz w:val="20"/>
+      <w:szCs w:val="20"/>
+    </w:rPr>
+  </w:style>
+  <w:style w:type="character" w:customStyle="1" w:styleId="EndnoteTextChar">
+    <w:name w:val="Endnote Text Char"/>
+    <w:basedOn w:val="DefaultParagraphFont"/>
+    <w:link w:val="EndnoteText"/>
+    <w:uiPriority w:val="99"/>
+    <w:semiHidden/>
+    <w:rsid w:val="00B50A7E"/>
+    <w:rPr>
+      <w:rFonts w:cstheme="minorHAnsi"/>
+      <w:sz w:val="20"/>
+      <w:szCs w:val="20"/>
+    </w:rPr>
+  </w:style>
+  <w:style w:type="character" w:styleId="EndnoteReference">
+    <w:name w:val="endnote reference"/>
+    <w:basedOn w:val="DefaultParagraphFont"/>
+    <w:uiPriority w:val="99"/>
+    <w:semiHidden/>
+    <w:unhideWhenUsed/>
+    <w:rsid w:val="00B50A7E"/>
+    <w:rPr>
+      <w:vertAlign w:val="superscript"/>
+    </w:rPr>
+  </w:style>
 </w:styles>
 </file>
 
@@ -4235,7 +4411,7 @@
 </file>
 
 <file path=customXml/itemProps1.xml><?xml version="1.0" encoding="utf-8"?>
-<ds:datastoreItem xmlns:ds="http://schemas.openxmlformats.org/officeDocument/2006/customXml" ds:itemID="{AD2E5340-0AC6-CB47-B1C1-17DDC6DCDE11}">
+<ds:datastoreItem xmlns:ds="http://schemas.openxmlformats.org/officeDocument/2006/customXml" ds:itemID="{64A689BB-6E38-B94B-91D8-952B6C7CFB88}">
   <ds:schemaRefs>
     <ds:schemaRef ds:uri="http://schemas.openxmlformats.org/officeDocument/2006/bibliography"/>
   </ds:schemaRefs>

</xml_diff>